<commit_message>
pull character list from script working, prototype of character map
</commit_message>
<xml_diff>
--- a/ScriptWriterAddIn/bin/Debug/Document1.docx
+++ b/ScriptWriterAddIn/bin/Debug/Document1.docx
@@ -704,13 +704,13 @@
 <file path=word/webextensions/taskpanes.xml><?xml version="1.0" encoding="utf-8"?>
 <wetp:taskpanes xmlns:r="http://schemas.openxmlformats.org/officeDocument/2006/relationships" xmlns:wetp="http://schemas.microsoft.com/office/webextensions/taskpanes/2010/11">
   <wetp:taskpane dockstate="" visibility="1" width="350" row="1">
-    <wetp:webextensionref xmlns:r="http://schemas.openxmlformats.org/officeDocument/2006/relationships" r:id="R97e1aae5c4b34350"/>
+    <wetp:webextensionref xmlns:r="http://schemas.openxmlformats.org/officeDocument/2006/relationships" r:id="Rc77382ea37304aeb"/>
   </wetp:taskpane>
 </wetp:taskpanes>
 </file>
 
 <file path=word/webextensions/webextension.xml><?xml version="1.0" encoding="utf-8"?>
-<we:webextension xmlns:r="http://schemas.openxmlformats.org/officeDocument/2006/relationships" xmlns:we="http://schemas.microsoft.com/office/webextensions/webextension/2010/11" id="{1eef99ce-34c4-4b38-b218-eedc72e319a2}">
+<we:webextension xmlns:r="http://schemas.openxmlformats.org/officeDocument/2006/relationships" xmlns:we="http://schemas.microsoft.com/office/webextensions/webextension/2010/11" id="{51994faa-534d-4745-914e-066207162189}">
   <we:reference id="e1d32940-f94d-4b3b-9092-8de7b3f9988a" version="1.0.0.0" store="developer" storeType="Registry"/>
   <we:alternateReferences/>
   <we:properties/>

</xml_diff>

<commit_message>
pull character list form script working, map character in progress
</commit_message>
<xml_diff>
--- a/ScriptWriterAddIn/bin/Debug/Document1.docx
+++ b/ScriptWriterAddIn/bin/Debug/Document1.docx
@@ -704,13 +704,13 @@
 <file path=word/webextensions/taskpanes.xml><?xml version="1.0" encoding="utf-8"?>
 <wetp:taskpanes xmlns:r="http://schemas.openxmlformats.org/officeDocument/2006/relationships" xmlns:wetp="http://schemas.microsoft.com/office/webextensions/taskpanes/2010/11">
   <wetp:taskpane dockstate="" visibility="1" width="350" row="1">
-    <wetp:webextensionref xmlns:r="http://schemas.openxmlformats.org/officeDocument/2006/relationships" r:id="Rc77382ea37304aeb"/>
+    <wetp:webextensionref xmlns:r="http://schemas.openxmlformats.org/officeDocument/2006/relationships" r:id="Ra24818a562884414"/>
   </wetp:taskpane>
 </wetp:taskpanes>
 </file>
 
 <file path=word/webextensions/webextension.xml><?xml version="1.0" encoding="utf-8"?>
-<we:webextension xmlns:r="http://schemas.openxmlformats.org/officeDocument/2006/relationships" xmlns:we="http://schemas.microsoft.com/office/webextensions/webextension/2010/11" id="{51994faa-534d-4745-914e-066207162189}">
+<we:webextension xmlns:r="http://schemas.openxmlformats.org/officeDocument/2006/relationships" xmlns:we="http://schemas.microsoft.com/office/webextensions/webextension/2010/11" id="{61c57d20-b0cb-4d35-bee5-4694ee8ff644}">
   <we:reference id="e1d32940-f94d-4b3b-9092-8de7b3f9988a" version="1.0.0.0" store="developer" storeType="Registry"/>
   <we:alternateReferences/>
   <we:properties/>

</xml_diff>

<commit_message>
changed display text, button names
</commit_message>
<xml_diff>
--- a/ScriptWriterAddIn/bin/Debug/Document1.docx
+++ b/ScriptWriterAddIn/bin/Debug/Document1.docx
@@ -704,13 +704,13 @@
 <file path=word/webextensions/taskpanes.xml><?xml version="1.0" encoding="utf-8"?>
 <wetp:taskpanes xmlns:r="http://schemas.openxmlformats.org/officeDocument/2006/relationships" xmlns:wetp="http://schemas.microsoft.com/office/webextensions/taskpanes/2010/11">
   <wetp:taskpane dockstate="" visibility="1" width="350" row="1">
-    <wetp:webextensionref xmlns:r="http://schemas.openxmlformats.org/officeDocument/2006/relationships" r:id="Ra4d9415dd44e4a3b"/>
+    <wetp:webextensionref xmlns:r="http://schemas.openxmlformats.org/officeDocument/2006/relationships" r:id="R6c3a11e1bd024a12"/>
   </wetp:taskpane>
 </wetp:taskpanes>
 </file>
 
 <file path=word/webextensions/webextension.xml><?xml version="1.0" encoding="utf-8"?>
-<we:webextension xmlns:r="http://schemas.openxmlformats.org/officeDocument/2006/relationships" xmlns:we="http://schemas.microsoft.com/office/webextensions/webextension/2010/11" id="{63c5ef65-ee2b-4ba9-9925-9508c18b0fa0}">
+<we:webextension xmlns:r="http://schemas.openxmlformats.org/officeDocument/2006/relationships" xmlns:we="http://schemas.microsoft.com/office/webextensions/webextension/2010/11" id="{93210045-e7c1-4344-855e-6429336f2630}">
   <we:reference id="e1d32940-f94d-4b3b-9092-8de7b3f9988a" version="1.0.0.0" store="developer" storeType="Registry"/>
   <we:alternateReferences/>
   <we:properties/>

</xml_diff>

<commit_message>
All three reports working
Most cosmetic issues handled  Only remaining is to wire up the rest of the formatting buttons under Write
</commit_message>
<xml_diff>
--- a/ScriptWriterAddIn/bin/Debug/Document1.docx
+++ b/ScriptWriterAddIn/bin/Debug/Document1.docx
@@ -704,13 +704,13 @@
 <file path=word/webextensions/taskpanes.xml><?xml version="1.0" encoding="utf-8"?>
 <wetp:taskpanes xmlns:r="http://schemas.openxmlformats.org/officeDocument/2006/relationships" xmlns:wetp="http://schemas.microsoft.com/office/webextensions/taskpanes/2010/11">
   <wetp:taskpane dockstate="" visibility="1" width="350" row="1">
-    <wetp:webextensionref xmlns:r="http://schemas.openxmlformats.org/officeDocument/2006/relationships" r:id="R0969be3bdce84285"/>
+    <wetp:webextensionref xmlns:r="http://schemas.openxmlformats.org/officeDocument/2006/relationships" r:id="Rc33acb84056947c4"/>
   </wetp:taskpane>
 </wetp:taskpanes>
 </file>
 
 <file path=word/webextensions/webextension.xml><?xml version="1.0" encoding="utf-8"?>
-<we:webextension xmlns:r="http://schemas.openxmlformats.org/officeDocument/2006/relationships" xmlns:we="http://schemas.microsoft.com/office/webextensions/webextension/2010/11" id="{f9a645df-d7c8-427f-a282-187f59e07ed7}">
+<we:webextension xmlns:r="http://schemas.openxmlformats.org/officeDocument/2006/relationships" xmlns:we="http://schemas.microsoft.com/office/webextensions/webextension/2010/11" id="{29115976-164a-4cd1-b72d-7c7caf1a4757}">
   <we:reference id="e1d32940-f94d-4b3b-9092-8de7b3f9988a" version="1.0.0.0" store="developer" storeType="Registry"/>
   <we:alternateReferences/>
   <we:properties/>

</xml_diff>

<commit_message>
Emotional Arc histogram generator working in TestHTML
</commit_message>
<xml_diff>
--- a/ScriptWriterAddIn/bin/Debug/Document1.docx
+++ b/ScriptWriterAddIn/bin/Debug/Document1.docx
@@ -704,13 +704,13 @@
 <file path=word/webextensions/taskpanes.xml><?xml version="1.0" encoding="utf-8"?>
 <wetp:taskpanes xmlns:r="http://schemas.openxmlformats.org/officeDocument/2006/relationships" xmlns:wetp="http://schemas.microsoft.com/office/webextensions/taskpanes/2010/11">
   <wetp:taskpane dockstate="" visibility="1" width="350" row="1">
-    <wetp:webextensionref xmlns:r="http://schemas.openxmlformats.org/officeDocument/2006/relationships" r:id="Rc33acb84056947c4"/>
+    <wetp:webextensionref xmlns:r="http://schemas.openxmlformats.org/officeDocument/2006/relationships" r:id="R42ab9f424cc043da"/>
   </wetp:taskpane>
 </wetp:taskpanes>
 </file>
 
 <file path=word/webextensions/webextension.xml><?xml version="1.0" encoding="utf-8"?>
-<we:webextension xmlns:r="http://schemas.openxmlformats.org/officeDocument/2006/relationships" xmlns:we="http://schemas.microsoft.com/office/webextensions/webextension/2010/11" id="{29115976-164a-4cd1-b72d-7c7caf1a4757}">
+<we:webextension xmlns:r="http://schemas.openxmlformats.org/officeDocument/2006/relationships" xmlns:we="http://schemas.microsoft.com/office/webextensions/webextension/2010/11" id="{5b0015b9-6d3a-46d4-95ef-0738096842ea}">
   <we:reference id="e1d32940-f94d-4b3b-9092-8de7b3f9988a" version="1.0.0.0" store="developer" storeType="Registry"/>
   <we:alternateReferences/>
   <we:properties/>

</xml_diff>

<commit_message>
tootips for bars page working, arc formatted
cosmetics have progressed.  added an A.I. tab on the menu bar for stuff to come
</commit_message>
<xml_diff>
--- a/ScriptWriterAddIn/bin/Debug/Document1.docx
+++ b/ScriptWriterAddIn/bin/Debug/Document1.docx
@@ -704,13 +704,13 @@
 <file path=word/webextensions/taskpanes.xml><?xml version="1.0" encoding="utf-8"?>
 <wetp:taskpanes xmlns:r="http://schemas.openxmlformats.org/officeDocument/2006/relationships" xmlns:wetp="http://schemas.microsoft.com/office/webextensions/taskpanes/2010/11">
   <wetp:taskpane dockstate="" visibility="1" width="350" row="1">
-    <wetp:webextensionref xmlns:r="http://schemas.openxmlformats.org/officeDocument/2006/relationships" r:id="R72ac9a3ec3314929"/>
+    <wetp:webextensionref xmlns:r="http://schemas.openxmlformats.org/officeDocument/2006/relationships" r:id="Rad7f663098504cfb"/>
   </wetp:taskpane>
 </wetp:taskpanes>
 </file>
 
 <file path=word/webextensions/webextension.xml><?xml version="1.0" encoding="utf-8"?>
-<we:webextension xmlns:r="http://schemas.openxmlformats.org/officeDocument/2006/relationships" xmlns:we="http://schemas.microsoft.com/office/webextensions/webextension/2010/11" id="{31aed233-92e7-44c9-9fae-03456a2aad84}">
+<we:webextension xmlns:r="http://schemas.openxmlformats.org/officeDocument/2006/relationships" xmlns:we="http://schemas.microsoft.com/office/webextensions/webextension/2010/11" id="{2c7f041e-a8b8-47c5-8e68-414943ab511b}">
   <we:reference id="e1d32940-f94d-4b3b-9092-8de7b3f9988a" version="1.0.0.0" store="developer" storeType="Registry"/>
   <we:alternateReferences/>
   <we:properties/>

</xml_diff>

<commit_message>
Rehomed WrittenBy into VS Code
All the features are working, but some cosmetic tweaks are still required.
</commit_message>
<xml_diff>
--- a/ScriptWriterAddIn/bin/Debug/Document1.docx
+++ b/ScriptWriterAddIn/bin/Debug/Document1.docx
@@ -704,13 +704,13 @@
 <file path=word/webextensions/taskpanes.xml><?xml version="1.0" encoding="utf-8"?>
 <wetp:taskpanes xmlns:r="http://schemas.openxmlformats.org/officeDocument/2006/relationships" xmlns:wetp="http://schemas.microsoft.com/office/webextensions/taskpanes/2010/11">
   <wetp:taskpane dockstate="" visibility="1" width="350" row="1">
-    <wetp:webextensionref xmlns:r="http://schemas.openxmlformats.org/officeDocument/2006/relationships" r:id="Rad7f663098504cfb"/>
+    <wetp:webextensionref xmlns:r="http://schemas.openxmlformats.org/officeDocument/2006/relationships" r:id="R6a65f2056e4a4aa9"/>
   </wetp:taskpane>
 </wetp:taskpanes>
 </file>
 
 <file path=word/webextensions/webextension.xml><?xml version="1.0" encoding="utf-8"?>
-<we:webextension xmlns:r="http://schemas.openxmlformats.org/officeDocument/2006/relationships" xmlns:we="http://schemas.microsoft.com/office/webextensions/webextension/2010/11" id="{2c7f041e-a8b8-47c5-8e68-414943ab511b}">
+<we:webextension xmlns:r="http://schemas.openxmlformats.org/officeDocument/2006/relationships" xmlns:we="http://schemas.microsoft.com/office/webextensions/webextension/2010/11" id="{8c6db177-a513-48eb-9e40-b7c05c613350}">
   <we:reference id="e1d32940-f94d-4b3b-9092-8de7b3f9988a" version="1.0.0.0" store="developer" storeType="Registry"/>
   <we:alternateReferences/>
   <we:properties/>

</xml_diff>